<commit_message>
Updated CV to include PHP, JS, jQuery and React
</commit_message>
<xml_diff>
--- a/docs/CV Jose Carlos Roman Rubio EN - public.docx
+++ b/docs/CV Jose Carlos Roman Rubio EN - public.docx
@@ -1040,7 +1040,6 @@
                 <w:lang w:eastAsia="es-ES"/>
               </w:rPr>
             </w:pPr>
-            <w:bookmarkStart w:id="0" w:name="_GoBack" w:colFirst="4" w:colLast="5"/>
             <w:proofErr w:type="spellStart"/>
             <w:r>
               <w:rPr>
@@ -1734,7 +1733,15 @@
               <w:rPr>
                 <w:lang w:eastAsia="es-ES"/>
               </w:rPr>
-              <w:t>3 (0)</w:t>
+              <w:t>3 (&lt;</w:t>
+            </w:r>
+            <w:bookmarkStart w:id="0" w:name="_GoBack"/>
+            <w:bookmarkEnd w:id="0"/>
+            <w:r>
+              <w:rPr>
+                <w:lang w:eastAsia="es-ES"/>
+              </w:rPr>
+              <w:t>)</w:t>
             </w:r>
           </w:p>
         </w:tc>
@@ -2097,7 +2104,6 @@
           </w:p>
         </w:tc>
       </w:tr>
-      <w:bookmarkEnd w:id="0"/>
       <w:tr>
         <w:tc>
           <w:tcPr>
@@ -2616,7 +2622,7 @@
               <w:rPr>
                 <w:lang w:eastAsia="es-ES"/>
               </w:rPr>
-              <w:t>&gt; (4)</w:t>
+              <w:t>&gt; (5)</w:t>
             </w:r>
           </w:p>
         </w:tc>
@@ -2655,7 +2661,7 @@
               <w:rPr>
                 <w:lang w:eastAsia="es-ES"/>
               </w:rPr>
-              <w:t>&gt; (3)</w:t>
+              <w:t>&gt; (4)</w:t>
             </w:r>
           </w:p>
         </w:tc>
@@ -2735,7 +2741,7 @@
               <w:rPr>
                 <w:lang w:eastAsia="es-ES"/>
               </w:rPr>
-              <w:t>&gt; (4)</w:t>
+              <w:t>&gt; (5)</w:t>
             </w:r>
           </w:p>
         </w:tc>
@@ -2931,7 +2937,7 @@
               <w:rPr>
                 <w:lang w:eastAsia="es-ES"/>
               </w:rPr>
-              <w:t>1 (0)</w:t>
+              <w:t>2 (0)</w:t>
             </w:r>
           </w:p>
         </w:tc>
@@ -2985,7 +2991,7 @@
               <w:rPr>
                 <w:lang w:eastAsia="es-ES"/>
               </w:rPr>
-              <w:t>&gt; (4)</w:t>
+              <w:t>&gt; (5)</w:t>
             </w:r>
           </w:p>
         </w:tc>
@@ -3023,7 +3029,7 @@
               <w:rPr>
                 <w:lang w:eastAsia="es-ES"/>
               </w:rPr>
-              <w:t>3 (0)</w:t>
+              <w:t>3 (&lt;)</w:t>
             </w:r>
           </w:p>
         </w:tc>
@@ -3201,7 +3207,25 @@
               <w:rPr>
                 <w:lang w:eastAsia="es-ES"/>
               </w:rPr>
-              <w:t>2 (2)</w:t>
+              <w:t>3</w:t>
+            </w:r>
+            <w:r>
+              <w:rPr>
+                <w:lang w:eastAsia="es-ES"/>
+              </w:rPr>
+              <w:t xml:space="preserve"> (</w:t>
+            </w:r>
+            <w:r>
+              <w:rPr>
+                <w:lang w:eastAsia="es-ES"/>
+              </w:rPr>
+              <w:t>3</w:t>
+            </w:r>
+            <w:r>
+              <w:rPr>
+                <w:lang w:eastAsia="es-ES"/>
+              </w:rPr>
+              <w:t>)</w:t>
             </w:r>
           </w:p>
         </w:tc>
@@ -3458,7 +3482,7 @@
               <w:rPr>
                 <w:lang w:eastAsia="es-ES"/>
               </w:rPr>
-              <w:t>&lt; (0)</w:t>
+              <w:t>1 (&lt;)</w:t>
             </w:r>
           </w:p>
         </w:tc>
@@ -4111,7 +4135,19 @@
               <w:rPr>
                 <w:lang w:eastAsia="es-ES"/>
               </w:rPr>
-              <w:t>2 (0)</w:t>
+              <w:t>2 (</w:t>
+            </w:r>
+            <w:r>
+              <w:rPr>
+                <w:lang w:eastAsia="es-ES"/>
+              </w:rPr>
+              <w:t>&lt;</w:t>
+            </w:r>
+            <w:r>
+              <w:rPr>
+                <w:lang w:eastAsia="es-ES"/>
+              </w:rPr>
+              <w:t>)</w:t>
             </w:r>
           </w:p>
         </w:tc>
@@ -4747,7 +4783,25 @@
               <w:rPr>
                 <w:lang w:eastAsia="es-ES"/>
               </w:rPr>
-              <w:t>6 (4)</w:t>
+              <w:t>7</w:t>
+            </w:r>
+            <w:r>
+              <w:rPr>
+                <w:lang w:eastAsia="es-ES"/>
+              </w:rPr>
+              <w:t xml:space="preserve"> (</w:t>
+            </w:r>
+            <w:r>
+              <w:rPr>
+                <w:lang w:eastAsia="es-ES"/>
+              </w:rPr>
+              <w:t>5</w:t>
+            </w:r>
+            <w:r>
+              <w:rPr>
+                <w:lang w:eastAsia="es-ES"/>
+              </w:rPr>
+              <w:t>)</w:t>
             </w:r>
           </w:p>
         </w:tc>
@@ -7654,27 +7708,7 @@
                   <w:szCs w:val="22"/>
                   <w:lang w:val="en-GB"/>
                 </w:rPr>
-                <w:t>Certific</w:t>
-              </w:r>
-              <w:r>
-                <w:rPr>
-                  <w:rStyle w:val="Hipervnculo"/>
-                  <w:rFonts w:cstheme="minorHAnsi"/>
-                  <w:sz w:val="22"/>
-                  <w:szCs w:val="22"/>
-                  <w:lang w:val="en-GB"/>
-                </w:rPr>
-                <w:t>a</w:t>
-              </w:r>
-              <w:r>
-                <w:rPr>
-                  <w:rStyle w:val="Hipervnculo"/>
-                  <w:rFonts w:cstheme="minorHAnsi"/>
-                  <w:sz w:val="22"/>
-                  <w:szCs w:val="22"/>
-                  <w:lang w:val="en-GB"/>
-                </w:rPr>
-                <w:t>te of completion</w:t>
+                <w:t>Certificate of completion</w:t>
               </w:r>
             </w:hyperlink>
           </w:p>

</xml_diff>